<commit_message>
Add first iteration of transform script
</commit_message>
<xml_diff>
--- a/tests/Sample.docx
+++ b/tests/Sample.docx
@@ -16,9 +16,59 @@
       </w:r>
     </w:p>
     <w:p>
+      <w:r>
+        <w:t xml:space="preserve">This is the </w:t>
+      </w:r>
+      <w:r>
+        <w:rPr>
+          <w:b/>
+        </w:rPr>
+        <w:t>second</w:t>
+      </w:r>
+      <w:r>
+        <w:t xml:space="preserve"> line.</w:t>
+      </w:r>
+    </w:p>
+    <w:p>
+      <w:r>
+        <w:rPr>
+          <w:b/>
+        </w:rPr>
+        <w:t xml:space="preserve">Bold &amp; </w:t>
+      </w:r>
+      <w:r>
+        <w:rPr>
+          <w:b/>
+          <w:u w:val="single"/>
+        </w:rPr>
+        <w:t>underline</w:t>
+      </w:r>
+      <w:r>
+        <w:t xml:space="preserve">. </w:t>
+      </w:r>
+      <w:r>
+        <w:rPr>
+          <w:i/>
+        </w:rPr>
+        <w:t>Italic</w:t>
+      </w:r>
+      <w:r>
+        <w:t xml:space="preserve"> and </w:t>
+      </w:r>
+      <w:r>
+        <w:rPr>
+          <w:i/>
+          <w:u w:val="single"/>
+        </w:rPr>
+        <w:t>underline</w:t>
+      </w:r>
+      <w:r>
+        <w:t>.</w:t>
+      </w:r>
       <w:bookmarkStart w:id="0" w:name="_GoBack"/>
       <w:bookmarkEnd w:id="0"/>
     </w:p>
+    <w:p/>
     <w:sectPr>
       <w:pgSz w:w="11906" w:h="16838"/>
       <w:pgMar w:top="1440" w:right="1440" w:bottom="1440" w:left="1440" w:header="708" w:footer="708" w:gutter="0"/>

</xml_diff>